<commit_message>
Polish and balance update
Quick balance update on the patron spawner as well as polishing internal documentation
</commit_message>
<xml_diff>
--- a/MobileDevelopmentDesignDoc.docx
+++ b/MobileDevelopmentDesignDoc.docx
@@ -319,7 +319,7 @@
                     <w:szCs w:val="24"/>
                     <w:lang w:val="en-CA"/>
                   </w:rPr>
-                  <w:t>1.0</w:t>
+                  <w:t>2.0</w:t>
                 </w:r>
               </w:p>
               <w:p>
@@ -734,7 +734,7 @@
                     <w:szCs w:val="24"/>
                     <w:lang w:val="en-CA"/>
                   </w:rPr>
-                  <w:t>September 29, 2020</w:t>
+                  <w:t>October 19, 2020</w:t>
                 </w:r>
               </w:p>
             </w:tc>
@@ -1250,8 +1250,10 @@
     <w:p>
       <w:pPr>
         <w:rPr>
-          <w:sz w:val="24"/>
-          <w:szCs w:val="24"/>
+          <w:rFonts w:hint="default"/>
+          <w:sz w:val="24"/>
+          <w:szCs w:val="24"/>
+          <w:lang w:val="en-CA"/>
         </w:rPr>
       </w:pPr>
       <w:r>
@@ -1262,6 +1264,23 @@
           <w:lang w:val="en-CA"/>
         </w:rPr>
         <w:t>Version 1.0 - Polishing document for assignment 1, September 29, 2020.</w:t>
+      </w:r>
+    </w:p>
+    <w:p>
+      <w:pPr>
+        <w:rPr>
+          <w:sz w:val="24"/>
+          <w:szCs w:val="24"/>
+        </w:rPr>
+      </w:pPr>
+      <w:r>
+        <w:rPr>
+          <w:rFonts w:hint="default"/>
+          <w:sz w:val="24"/>
+          <w:szCs w:val="24"/>
+          <w:lang w:val="en-CA"/>
+        </w:rPr>
+        <w:t>Version 2.0 - Feature complete build, October 19, 2020.</w:t>
       </w:r>
       <w:r>
         <w:rPr>
@@ -1486,7 +1505,7 @@
           <w:szCs w:val="24"/>
           <w:lang w:val="en-CA"/>
         </w:rPr>
-        <w:t>Controls will be touch screen. Swiping up or down will move the player 1 bar up or down. Touching the keg on the right hand side will allow the player to fill and send the beverage all in 1 touch. Filling the beverage takes the player some time in which they can not move up or down.</w:t>
+        <w:t>Controls have been slightly altered. Swiping still is the way to move the player up and down, and single tap to pour/send the beverage. The inputs will always use your last finger position compared to new finger position allowing to also single tap up and down to move and tapping the same spot to pour/send beverage. There is no cast time or cooldown to pouring anymore either.</w:t>
       </w:r>
     </w:p>
     <w:p>
@@ -1626,9 +1645,9 @@
         </w:rPr>
         <w:drawing>
           <wp:inline distT="0" distB="0" distL="114300" distR="114300">
-            <wp:extent cx="3371850" cy="5991225"/>
-            <wp:effectExtent l="0" t="0" r="11430" b="13335"/>
-            <wp:docPr id="3" name="Picture 3" descr="GameplayShot"/>
+            <wp:extent cx="3170555" cy="4725035"/>
+            <wp:effectExtent l="0" t="0" r="14605" b="14605"/>
+            <wp:docPr id="5" name="Picture 5" descr="MobileGameScreen"/>
             <wp:cNvGraphicFramePr>
               <a:graphicFrameLocks xmlns:a="http://schemas.openxmlformats.org/drawingml/2006/main" noChangeAspect="1"/>
             </wp:cNvGraphicFramePr>
@@ -1636,7 +1655,7 @@
               <a:graphicData uri="http://schemas.openxmlformats.org/drawingml/2006/picture">
                 <pic:pic xmlns:pic="http://schemas.openxmlformats.org/drawingml/2006/picture">
                   <pic:nvPicPr>
-                    <pic:cNvPr id="3" name="Picture 3" descr="GameplayShot"/>
+                    <pic:cNvPr id="5" name="Picture 5" descr="MobileGameScreen"/>
                     <pic:cNvPicPr>
                       <a:picLocks noChangeAspect="1"/>
                     </pic:cNvPicPr>
@@ -1650,7 +1669,7 @@
                   <pic:spPr>
                     <a:xfrm>
                       <a:off x="0" y="0"/>
-                      <a:ext cx="3371850" cy="5991225"/>
+                      <a:ext cx="3170555" cy="4725035"/>
                     </a:xfrm>
                     <a:prstGeom prst="rect">
                       <a:avLst/>
@@ -1674,6 +1693,29 @@
           <w:lang w:val="en-CA"/>
         </w:rPr>
       </w:pPr>
+      <w:r>
+        <w:rPr>
+          <w:rFonts w:hint="default"/>
+          <w:b w:val="0"/>
+          <w:bCs/>
+          <w:sz w:val="24"/>
+          <w:szCs w:val="24"/>
+          <w:lang w:val="en-CA"/>
+        </w:rPr>
+        <w:t>The player (avatar on the right) traverses from bar to bar to meet randomly spawned patrons with a nice refreshing beverage. Patrons appear from 1 of 4 black boxes and slowly move towards the player. If the player does not serve them by the time they reach the end the player loses a life.</w:t>
+      </w:r>
+    </w:p>
+    <w:p>
+      <w:pPr>
+        <w:rPr>
+          <w:rFonts w:hint="default"/>
+          <w:b w:val="0"/>
+          <w:bCs/>
+          <w:sz w:val="24"/>
+          <w:szCs w:val="24"/>
+          <w:lang w:val="en-CA"/>
+        </w:rPr>
+      </w:pPr>
     </w:p>
     <w:p>
       <w:pPr>
@@ -1794,9 +1836,9 @@
         </w:rPr>
         <w:drawing>
           <wp:inline distT="0" distB="0" distL="114300" distR="114300">
-            <wp:extent cx="1878965" cy="3415665"/>
-            <wp:effectExtent l="0" t="0" r="10795" b="13335"/>
-            <wp:docPr id="4" name="Picture 4" descr="MenuShot"/>
+            <wp:extent cx="2003425" cy="3231515"/>
+            <wp:effectExtent l="0" t="0" r="8255" b="14605"/>
+            <wp:docPr id="6" name="Picture 6" descr="MobileMainScreen"/>
             <wp:cNvGraphicFramePr>
               <a:graphicFrameLocks xmlns:a="http://schemas.openxmlformats.org/drawingml/2006/main" noChangeAspect="1"/>
             </wp:cNvGraphicFramePr>
@@ -1804,7 +1846,7 @@
               <a:graphicData uri="http://schemas.openxmlformats.org/drawingml/2006/picture">
                 <pic:pic xmlns:pic="http://schemas.openxmlformats.org/drawingml/2006/picture">
                   <pic:nvPicPr>
-                    <pic:cNvPr id="4" name="Picture 4" descr="MenuShot"/>
+                    <pic:cNvPr id="6" name="Picture 6" descr="MobileMainScreen"/>
                     <pic:cNvPicPr>
                       <a:picLocks noChangeAspect="1"/>
                     </pic:cNvPicPr>
@@ -1818,7 +1860,7 @@
                   <pic:spPr>
                     <a:xfrm>
                       <a:off x="0" y="0"/>
-                      <a:ext cx="1878965" cy="3415665"/>
+                      <a:ext cx="2003425" cy="3231515"/>
                     </a:xfrm>
                     <a:prstGeom prst="rect">
                       <a:avLst/>
@@ -1840,9 +1882,9 @@
         </w:rPr>
         <w:drawing>
           <wp:inline distT="0" distB="0" distL="114300" distR="114300">
-            <wp:extent cx="1703070" cy="3187065"/>
-            <wp:effectExtent l="0" t="0" r="3810" b="13335"/>
-            <wp:docPr id="7" name="Picture 7" descr="HTPShot"/>
+            <wp:extent cx="1917065" cy="3140075"/>
+            <wp:effectExtent l="0" t="0" r="3175" b="14605"/>
+            <wp:docPr id="7" name="Picture 7" descr="MobileInfoScreen"/>
             <wp:cNvGraphicFramePr>
               <a:graphicFrameLocks xmlns:a="http://schemas.openxmlformats.org/drawingml/2006/main" noChangeAspect="1"/>
             </wp:cNvGraphicFramePr>
@@ -1850,7 +1892,7 @@
               <a:graphicData uri="http://schemas.openxmlformats.org/drawingml/2006/picture">
                 <pic:pic xmlns:pic="http://schemas.openxmlformats.org/drawingml/2006/picture">
                   <pic:nvPicPr>
-                    <pic:cNvPr id="7" name="Picture 7" descr="HTPShot"/>
+                    <pic:cNvPr id="7" name="Picture 7" descr="MobileInfoScreen"/>
                     <pic:cNvPicPr>
                       <a:picLocks noChangeAspect="1"/>
                     </pic:cNvPicPr>
@@ -1864,7 +1906,7 @@
                   <pic:spPr>
                     <a:xfrm>
                       <a:off x="0" y="0"/>
-                      <a:ext cx="1703070" cy="3187065"/>
+                      <a:ext cx="1917065" cy="3140075"/>
                     </a:xfrm>
                     <a:prstGeom prst="rect">
                       <a:avLst/>
@@ -1876,6 +1918,7 @@
           </wp:inline>
         </w:drawing>
       </w:r>
+      <w:bookmarkStart w:id="0" w:name="_GoBack"/>
       <w:r>
         <w:rPr>
           <w:rFonts w:hint="default"/>
@@ -1886,9 +1929,9 @@
         </w:rPr>
         <w:drawing>
           <wp:inline distT="0" distB="0" distL="114300" distR="114300">
-            <wp:extent cx="1711325" cy="3232785"/>
-            <wp:effectExtent l="0" t="0" r="10795" b="13335"/>
-            <wp:docPr id="8" name="Picture 8" descr="GameOverShot"/>
+            <wp:extent cx="1811020" cy="3154680"/>
+            <wp:effectExtent l="0" t="0" r="2540" b="0"/>
+            <wp:docPr id="8" name="Picture 8" descr="MobileGameOverScreen"/>
             <wp:cNvGraphicFramePr>
               <a:graphicFrameLocks xmlns:a="http://schemas.openxmlformats.org/drawingml/2006/main" noChangeAspect="1"/>
             </wp:cNvGraphicFramePr>
@@ -1896,7 +1939,7 @@
               <a:graphicData uri="http://schemas.openxmlformats.org/drawingml/2006/picture">
                 <pic:pic xmlns:pic="http://schemas.openxmlformats.org/drawingml/2006/picture">
                   <pic:nvPicPr>
-                    <pic:cNvPr id="8" name="Picture 8" descr="GameOverShot"/>
+                    <pic:cNvPr id="8" name="Picture 8" descr="MobileGameOverScreen"/>
                     <pic:cNvPicPr>
                       <a:picLocks noChangeAspect="1"/>
                     </pic:cNvPicPr>
@@ -1910,7 +1953,7 @@
                   <pic:spPr>
                     <a:xfrm>
                       <a:off x="0" y="0"/>
-                      <a:ext cx="1711325" cy="3232785"/>
+                      <a:ext cx="1811020" cy="3154680"/>
                     </a:xfrm>
                     <a:prstGeom prst="rect">
                       <a:avLst/>
@@ -1922,6 +1965,7 @@
           </wp:inline>
         </w:drawing>
       </w:r>
+      <w:bookmarkEnd w:id="0"/>
     </w:p>
     <w:p>
       <w:pPr>
@@ -2017,7 +2061,7 @@
           <w:szCs w:val="24"/>
           <w:lang w:val="en-CA"/>
         </w:rPr>
-        <w:t>There will be a single playable level that will progressively get harder. As the player gets a higher score patrons will start spawning faster and possibly move faster.</w:t>
+        <w:t>There is a single playable level shown above. The randomly spawning patrons come at faster intervals based on how many have spawned previously and player score. Starting at every 5 seconds and speeding up to a blazing fast .75 seconds to add a lot of challenge. Serving and collecting empty mugs then becomes a real juggle of player positioning.</w:t>
       </w:r>
     </w:p>
     <w:p>
@@ -2109,8 +2153,30 @@
         </w:rPr>
         <w:t>The player is an old timey bar tender trying to make some quick money by serving patrons and collecting tips.</w:t>
       </w:r>
-      <w:bookmarkStart w:id="0" w:name="_GoBack"/>
-      <w:bookmarkEnd w:id="0"/>
+    </w:p>
+    <w:p>
+      <w:pPr>
+        <w:rPr>
+          <w:rFonts w:hint="default"/>
+          <w:b w:val="0"/>
+          <w:bCs/>
+          <w:sz w:val="24"/>
+          <w:szCs w:val="24"/>
+          <w:lang w:val="en-CA"/>
+        </w:rPr>
+      </w:pPr>
+    </w:p>
+    <w:p>
+      <w:pPr>
+        <w:rPr>
+          <w:rFonts w:hint="default"/>
+          <w:b w:val="0"/>
+          <w:bCs/>
+          <w:sz w:val="24"/>
+          <w:szCs w:val="24"/>
+          <w:lang w:val="en-CA"/>
+        </w:rPr>
+      </w:pPr>
     </w:p>
     <w:p>
       <w:pPr>
@@ -2154,7 +2220,7 @@
           <w:szCs w:val="24"/>
           <w:lang w:val="en-CA"/>
         </w:rPr>
-        <w:t>Currently there are 2 NPC that serve as bar patrons. They spawn randomly and move towards the player.</w:t>
+        <w:t xml:space="preserve">Currently there are 2 NPC that serve as bar patrons. They spawn randomly and move towards the player. The NPC’s AI is very minimal. They move, collect, and disappear. The original tapper game followed this structure and I decided to keep the AI this way.  </w:t>
       </w:r>
     </w:p>
     <w:p>
@@ -2335,7 +2401,7 @@
           <w:szCs w:val="24"/>
           <w:lang w:val="en-CA"/>
         </w:rPr>
-        <w:t>The game is made up of 3 background soundtracks. Main menu and How to Play screen share the same track. Gameplay has a different track, and Game over has another separate track. All were created by me in a program called Rymtik studio on Steam.</w:t>
+        <w:t>The game is made up of 4 background soundtracks. Every scene has it’s own unique background music. Sound effects were added to button presses, pouring/sending beverage, and when a new patrons is spawned. All were created by me in a program called Rymtik studio on Steam.</w:t>
       </w:r>
     </w:p>
     <w:p>
@@ -2494,20 +2560,12 @@
     </w:p>
     <w:p>
       <w:pPr>
-        <w:pStyle w:val="10"/>
-        <w:rPr>
-          <w:b/>
-          <w:sz w:val="24"/>
-          <w:szCs w:val="24"/>
-        </w:rPr>
-      </w:pPr>
-    </w:p>
-    <w:p>
-      <w:pPr>
-        <w:rPr>
-          <w:b/>
-          <w:sz w:val="24"/>
-          <w:szCs w:val="24"/>
+        <w:rPr>
+          <w:rFonts w:hint="default"/>
+          <w:b/>
+          <w:sz w:val="24"/>
+          <w:szCs w:val="24"/>
+          <w:lang w:val="en-CA"/>
         </w:rPr>
       </w:pPr>
     </w:p>
@@ -2751,7 +2809,7 @@
         <w:b/>
         <w:lang w:val="en-CA"/>
       </w:rPr>
-      <w:t>1.0</w:t>
+      <w:t>2.0</w:t>
     </w:r>
     <w:r>
       <w:rPr>
@@ -2826,7 +2884,9 @@
       <w:sdt>
         <w:sdtPr>
           <w:rPr>
+            <w:rFonts w:hint="default"/>
             <w:color w:val="FFFFFF" w:themeColor="background1"/>
+            <w:lang w:val="en-US"/>
             <w14:textFill>
               <w14:solidFill>
                 <w14:schemeClr w14:val="bg1"/>
@@ -2880,6 +2940,7 @@
               </w:pPr>
               <w:r>
                 <w:rPr>
+                  <w:rFonts w:hint="default"/>
                   <w:color w:val="FFFFFF" w:themeColor="background1"/>
                   <w:lang w:val="en-CA"/>
                   <w14:textFill>
@@ -3087,77 +3148,44 @@
           </w:r>
         </w:p>
       </w:tc>
-      <w:sdt>
-        <w:sdtPr>
-          <w:rPr>
-            <w:color w:val="FFFFFF" w:themeColor="background1"/>
-            <w14:textFill>
-              <w14:solidFill>
-                <w14:schemeClr w14:val="bg1"/>
-              </w14:solidFill>
-            </w14:textFill>
-          </w:rPr>
-          <w:alias w:val="Date"/>
-          <w:id w:val="77677290"/>
-          <w15:dataBinding w:prefixMappings="xmlns:ns0='http://schemas.microsoft.com/office/2006/coverPageProps'" w:xpath="/ns0:CoverPageProperties[1]/ns0:PublishDate[1]" w:storeItemID="{55AF091B-3C7A-41E3-B477-F2FDAA23CFDA}"/>
-          <w:date w:fullDate="2020-09-29T00:00:00Z">
-            <w:dateFormat w:val="MMMM d, yyyy"/>
-            <w:lid w:val="en-US"/>
-            <w:storeMappedDataAs w:val="datetime"/>
-            <w:calendar w:val="gregorian"/>
-          </w:date>
-        </w:sdtPr>
-        <w:sdtEndPr>
-          <w:rPr>
-            <w:color w:val="FFFFFF" w:themeColor="background1"/>
-            <w14:textFill>
-              <w14:solidFill>
-                <w14:schemeClr w14:val="bg1"/>
-              </w14:solidFill>
-            </w14:textFill>
-          </w:rPr>
-        </w:sdtEndPr>
-        <w:sdtContent>
-          <w:tc>
-            <w:tcPr>
-              <w:tcW w:w="1500" w:type="pct"/>
-              <w:tcBorders>
-                <w:bottom w:val="single" w:color="943734" w:themeColor="accent2" w:themeShade="BF" w:sz="4" w:space="0"/>
-              </w:tcBorders>
-              <w:shd w:val="clear" w:color="auto" w:fill="943734" w:themeFill="accent2" w:themeFillShade="BF"/>
-              <w:vAlign w:val="bottom"/>
-            </w:tcPr>
-            <w:p>
-              <w:pPr>
-                <w:pStyle w:val="4"/>
-                <w:rPr>
-                  <w:color w:val="FFFFFF" w:themeColor="background1"/>
-                  <w14:textFill>
-                    <w14:solidFill>
-                      <w14:schemeClr w14:val="bg1"/>
-                    </w14:solidFill>
-                  </w14:textFill>
-                </w:rPr>
-              </w:pPr>
-              <w:r>
-                <w:rPr>
-                  <w:rFonts w:cstheme="minorBidi"/>
-                  <w:color w:val="FFFFFF" w:themeColor="background1"/>
-                  <w:sz w:val="22"/>
-                  <w:szCs w:val="22"/>
-                  <w:lang w:val="en-CA" w:eastAsia="zh-TW" w:bidi="ar-SA"/>
-                  <w14:textFill>
-                    <w14:solidFill>
-                      <w14:schemeClr w14:val="bg1"/>
-                    </w14:solidFill>
-                  </w14:textFill>
-                </w:rPr>
-                <w:t>September 28, 2020</w:t>
-              </w:r>
-            </w:p>
-          </w:tc>
-        </w:sdtContent>
-      </w:sdt>
+      <w:tc>
+        <w:tcPr>
+          <w:tcW w:w="1500" w:type="pct"/>
+          <w:tcBorders>
+            <w:bottom w:val="single" w:color="943734" w:themeColor="accent2" w:themeShade="BF" w:sz="4" w:space="0"/>
+          </w:tcBorders>
+          <w:shd w:val="clear" w:color="auto" w:fill="943734" w:themeFill="accent2" w:themeFillShade="BF"/>
+          <w:vAlign w:val="bottom"/>
+        </w:tcPr>
+        <w:p>
+          <w:pPr>
+            <w:pStyle w:val="4"/>
+            <w:rPr>
+              <w:rFonts w:hint="default"/>
+              <w:color w:val="FFFFFF" w:themeColor="background1"/>
+              <w:lang w:val="en-CA"/>
+              <w14:textFill>
+                <w14:solidFill>
+                  <w14:schemeClr w14:val="bg1"/>
+                </w14:solidFill>
+              </w14:textFill>
+            </w:rPr>
+          </w:pPr>
+          <w:r>
+            <w:rPr>
+              <w:rFonts w:hint="default"/>
+              <w:color w:val="FFFFFF" w:themeColor="background1"/>
+              <w:lang w:val="en-CA"/>
+              <w14:textFill>
+                <w14:solidFill>
+                  <w14:schemeClr w14:val="bg1"/>
+                </w14:solidFill>
+              </w14:textFill>
+            </w:rPr>
+            <w:t>October 19, 2020</w:t>
+          </w:r>
+        </w:p>
+      </w:tc>
     </w:tr>
   </w:tbl>
   <w:p>
@@ -3963,18 +3991,17 @@
 </file>
 
 <file path=customXml/item2.xml><?xml version="1.0" encoding="utf-8"?>
-<p:properties xmlns:p="http://schemas.microsoft.com/office/2006/metadata/properties" xmlns:xsi="http://www.w3.org/2001/XMLSchema-instance" xmlns:pc="http://schemas.microsoft.com/office/infopath/2007/PartnerControls"/>
+<CoverPageProperties xmlns="http://schemas.microsoft.com/office/2006/coverPageProps">
+  <PublishDate>2020-09-10T00:00:00</PublishDate>
+  <Abstract/>
+  <CompanyAddress/>
+  <CompanyPhone/>
+  <CompanyFax/>
+  <CompanyEmail/>
+</CoverPageProperties>
 </file>
 
 <file path=customXml/item3.xml><?xml version="1.0" encoding="utf-8"?>
-<ct:contentTypeSchema xmlns:ct="http://schemas.microsoft.com/office/2006/metadata/contentType" xmlns:ma="http://schemas.microsoft.com/office/2006/metadata/properties/metaAttributes" ct:_="" ma:_="" ma:contentTypeName="TemplateFile" ma:contentTypeID="0x0101006EDDDB5EE6D98C44930B742096920B300400F5B6D36B3EF94B4E9A635CDF2A18F5B8" ma:contentTypeVersion="33" ma:contentTypeDescription="Create a new document." ma:contentTypeScope="" ma:versionID="37d3ec2b48d53e45b233ad8f52fe1b11"/>
-</file>
-
-<file path=customXml/item4.xml><?xml version="1.0" encoding="utf-8"?>
-<b:Sources xmlns:b="http://schemas.openxmlformats.org/officeDocument/2006/bibliography" xmlns="http://schemas.openxmlformats.org/officeDocument/2006/bibliography" SelectedStyle="\APA.XSL" StyleName="APA"/>
-</file>
-
-<file path=customXml/item5.xml><?xml version="1.0" encoding="utf-8"?>
 <?mso-contentType ?>
 <FormTemplates xmlns="http://schemas.microsoft.com/sharepoint/v3/contenttype/forms">
   <Display>DocumentLibraryForm</Display>
@@ -3983,15 +4010,16 @@
 </FormTemplates>
 </file>
 
+<file path=customXml/item4.xml><?xml version="1.0" encoding="utf-8"?>
+<b:Sources xmlns:b="http://schemas.openxmlformats.org/officeDocument/2006/bibliography" xmlns="http://schemas.openxmlformats.org/officeDocument/2006/bibliography" SelectedStyle="\APA.XSL" StyleName="APA"/>
+</file>
+
+<file path=customXml/item5.xml><?xml version="1.0" encoding="utf-8"?>
+<ct:contentTypeSchema xmlns:ct="http://schemas.microsoft.com/office/2006/metadata/contentType" xmlns:ma="http://schemas.microsoft.com/office/2006/metadata/properties/metaAttributes" ct:_="" ma:_="" ma:contentTypeName="TemplateFile" ma:contentTypeID="0x0101006EDDDB5EE6D98C44930B742096920B300400F5B6D36B3EF94B4E9A635CDF2A18F5B8" ma:contentTypeVersion="33" ma:contentTypeDescription="Create a new document." ma:contentTypeScope="" ma:versionID="37d3ec2b48d53e45b233ad8f52fe1b11"/>
+</file>
+
 <file path=customXml/item6.xml><?xml version="1.0" encoding="utf-8"?>
-<CoverPageProperties xmlns="http://schemas.microsoft.com/office/2006/coverPageProps">
-  <PublishDate>2020-09-10T00:00:00</PublishDate>
-  <Abstract/>
-  <CompanyAddress/>
-  <CompanyPhone/>
-  <CompanyFax/>
-  <CompanyEmail/>
-</CoverPageProperties>
+<p:properties xmlns:p="http://schemas.microsoft.com/office/2006/metadata/properties" xmlns:xsi="http://www.w3.org/2001/XMLSchema-instance" xmlns:pc="http://schemas.microsoft.com/office/infopath/2007/PartnerControls"/>
 </file>
 
 <file path=customXml/itemProps1.xml><?xml version="1.0" encoding="utf-8"?>
@@ -4003,13 +4031,13 @@
 </file>
 
 <file path=customXml/itemProps2.xml><?xml version="1.0" encoding="utf-8"?>
-<ds:datastoreItem xmlns:ds="http://schemas.openxmlformats.org/officeDocument/2006/customXml" ds:itemID="{6BD01D80-C71E-4C35-9EC9-AB4B2A68E7C1}">
+<ds:datastoreItem xmlns:ds="http://schemas.openxmlformats.org/officeDocument/2006/customXml" ds:itemID="{55AF091B-3C7A-41E3-B477-F2FDAA23CFDA}">
   <ds:schemaRefs/>
 </ds:datastoreItem>
 </file>
 
 <file path=customXml/itemProps3.xml><?xml version="1.0" encoding="utf-8"?>
-<ds:datastoreItem xmlns:ds="http://schemas.openxmlformats.org/officeDocument/2006/customXml" ds:itemID="{F9F1F569-4C10-4968-8575-367736BE939A}">
+<ds:datastoreItem xmlns:ds="http://schemas.openxmlformats.org/officeDocument/2006/customXml" ds:itemID="{DF8A6096-AC3C-41A5-9CB9-998E1823050B}">
   <ds:schemaRefs/>
 </ds:datastoreItem>
 </file>
@@ -4021,13 +4049,13 @@
 </file>
 
 <file path=customXml/itemProps5.xml><?xml version="1.0" encoding="utf-8"?>
-<ds:datastoreItem xmlns:ds="http://schemas.openxmlformats.org/officeDocument/2006/customXml" ds:itemID="{DF8A6096-AC3C-41A5-9CB9-998E1823050B}">
+<ds:datastoreItem xmlns:ds="http://schemas.openxmlformats.org/officeDocument/2006/customXml" ds:itemID="{F9F1F569-4C10-4968-8575-367736BE939A}">
   <ds:schemaRefs/>
 </ds:datastoreItem>
 </file>
 
 <file path=customXml/itemProps6.xml><?xml version="1.0" encoding="utf-8"?>
-<ds:datastoreItem xmlns:ds="http://schemas.openxmlformats.org/officeDocument/2006/customXml" ds:itemID="{55AF091B-3C7A-41E3-B477-F2FDAA23CFDA}">
+<ds:datastoreItem xmlns:ds="http://schemas.openxmlformats.org/officeDocument/2006/customXml" ds:itemID="{6BD01D80-C71E-4C35-9EC9-AB4B2A68E7C1}">
   <ds:schemaRefs/>
 </ds:datastoreItem>
 </file>
</xml_diff>